<commit_message>
improved RAG implementation by referencing langchain docs
</commit_message>
<xml_diff>
--- a/data/hr_docs/NPAX_POLICIES.docx
+++ b/data/hr_docs/NPAX_POLICIES.docx
@@ -267,217 +267,46 @@
     </w:p>
     <w:p>
       <w:pPr>
-        <w:pStyle w:val="NoSpacing"/>
-        <w:ind w:left="770"/>
-      </w:pPr>
-    </w:p>
-    <w:p>
-      <w:pPr>
-        <w:pStyle w:val="Heading2"/>
-      </w:pPr>
-      <w:r>
+        <w:rPr>
+          <w:color w:val="EE0000"/>
+          <w:sz w:val="28"/>
+          <w:szCs w:val="28"/>
+        </w:rPr>
+      </w:pPr>
+    </w:p>
+    <w:p>
+      <w:pPr>
+        <w:rPr>
+          <w:b/>
+          <w:bCs/>
+          <w:sz w:val="28"/>
+          <w:szCs w:val="28"/>
+        </w:rPr>
+      </w:pPr>
+      <w:r>
+        <w:rPr>
+          <w:b/>
+          <w:bCs/>
+          <w:sz w:val="28"/>
+          <w:szCs w:val="28"/>
+        </w:rPr>
         <w:t>General Questions</w:t>
       </w:r>
-    </w:p>
-    <w:p>
-      <w:pPr>
-        <w:pStyle w:val="ListParagraph"/>
-        <w:numPr>
-          <w:ilvl w:val="0"/>
-          <w:numId w:val="2"/>
-        </w:numPr>
-        <w:rPr>
-          <w:color w:val="EE0000"/>
-        </w:rPr>
-      </w:pPr>
-      <w:r>
-        <w:rPr>
-          <w:color w:val="EE0000"/>
-        </w:rPr>
-        <w:t>How many vacation leaves am I entitled to?</w:t>
-      </w:r>
-    </w:p>
-    <w:p>
-      <w:pPr>
-        <w:pStyle w:val="ListParagraph"/>
-        <w:numPr>
-          <w:ilvl w:val="0"/>
-          <w:numId w:val="2"/>
-        </w:numPr>
-        <w:rPr>
-          <w:color w:val="EE0000"/>
-        </w:rPr>
-      </w:pPr>
-      <w:r>
-        <w:rPr>
-          <w:color w:val="EE0000"/>
-        </w:rPr>
-        <w:t>When can I start using my leave credits?</w:t>
-      </w:r>
-    </w:p>
-    <w:p>
-      <w:pPr>
-        <w:pStyle w:val="ListParagraph"/>
-        <w:numPr>
-          <w:ilvl w:val="0"/>
-          <w:numId w:val="2"/>
-        </w:numPr>
-        <w:rPr>
-          <w:color w:val="EE0000"/>
-        </w:rPr>
-      </w:pPr>
-      <w:r>
-        <w:rPr>
-          <w:color w:val="EE0000"/>
-        </w:rPr>
-        <w:t>Can I file a leave during my probation period?</w:t>
-      </w:r>
-    </w:p>
-    <w:p>
-      <w:pPr>
-        <w:pStyle w:val="ListParagraph"/>
-        <w:numPr>
-          <w:ilvl w:val="0"/>
-          <w:numId w:val="2"/>
-        </w:numPr>
-        <w:rPr>
-          <w:color w:val="EE0000"/>
-        </w:rPr>
-      </w:pPr>
-      <w:r>
-        <w:rPr>
-          <w:color w:val="EE0000"/>
-        </w:rPr>
-        <w:t>When do leave credits get replenished or reset?</w:t>
-      </w:r>
-    </w:p>
-    <w:p>
-      <w:pPr>
-        <w:pStyle w:val="ListParagraph"/>
-        <w:numPr>
-          <w:ilvl w:val="0"/>
-          <w:numId w:val="2"/>
-        </w:numPr>
-      </w:pPr>
-      <w:r>
-        <w:t>What’s the difference between vacation leave and sick leave?</w:t>
-      </w:r>
-    </w:p>
-    <w:p>
-      <w:pPr>
-        <w:pStyle w:val="ListParagraph"/>
-        <w:numPr>
-          <w:ilvl w:val="0"/>
-          <w:numId w:val="2"/>
-        </w:numPr>
-        <w:rPr>
-          <w:color w:val="EE0000"/>
-        </w:rPr>
-      </w:pPr>
-      <w:r>
-        <w:rPr>
-          <w:color w:val="EE0000"/>
-        </w:rPr>
-        <w:t>Can I convert my unused leave to cash?</w:t>
-      </w:r>
-    </w:p>
-    <w:p>
-      <w:pPr>
-        <w:pStyle w:val="ListParagraph"/>
-        <w:numPr>
-          <w:ilvl w:val="0"/>
-          <w:numId w:val="2"/>
-        </w:numPr>
-        <w:rPr>
-          <w:color w:val="EE0000"/>
-        </w:rPr>
-      </w:pPr>
-      <w:r>
-        <w:rPr>
-          <w:color w:val="EE0000"/>
-        </w:rPr>
-        <w:t>What happens if I don’t use all my leave credits?</w:t>
-      </w:r>
-    </w:p>
-    <w:p>
-      <w:pPr>
-        <w:pStyle w:val="ListParagraph"/>
-        <w:numPr>
-          <w:ilvl w:val="0"/>
-          <w:numId w:val="2"/>
-        </w:numPr>
-      </w:pPr>
-      <w:r>
-        <w:rPr>
-          <w:color w:val="EE0000"/>
-        </w:rPr>
-        <w:t>Can I carry over unused leaves to the next year?</w:t>
-      </w:r>
-    </w:p>
-    <w:p>
-      <w:pPr>
-        <w:pStyle w:val="ListParagraph"/>
-        <w:numPr>
-          <w:ilvl w:val="0"/>
-          <w:numId w:val="2"/>
-        </w:numPr>
-        <w:rPr>
-          <w:color w:val="EE0000"/>
-        </w:rPr>
-      </w:pPr>
-      <w:r>
-        <w:rPr>
-          <w:color w:val="EE0000"/>
-        </w:rPr>
-        <w:t>When does the leave credit start to accrue?</w:t>
-      </w:r>
-    </w:p>
-    <w:p>
-      <w:pPr>
-        <w:pStyle w:val="ListParagraph"/>
-        <w:numPr>
-          <w:ilvl w:val="0"/>
-          <w:numId w:val="2"/>
-        </w:numPr>
-        <w:rPr>
-          <w:color w:val="EE0000"/>
-        </w:rPr>
-      </w:pPr>
-      <w:r>
-        <w:rPr>
-          <w:color w:val="EE0000"/>
-        </w:rPr>
-        <w:t>Do part-time or contractual employees get leaves too?</w:t>
-      </w:r>
-    </w:p>
-    <w:p>
-      <w:pPr>
-        <w:rPr>
-          <w:color w:val="EE0000"/>
-        </w:rPr>
-      </w:pPr>
-    </w:p>
-    <w:p>
-      <w:pPr>
-        <w:rPr>
-          <w:b/>
-          <w:bCs/>
-          <w:color w:val="EE0000"/>
-        </w:rPr>
-      </w:pPr>
-      <w:r>
-        <w:rPr>
-          <w:b/>
-          <w:bCs/>
-          <w:color w:val="EE0000"/>
-        </w:rPr>
-        <w:t>General Questions</w:t>
-      </w:r>
-      <w:r>
-        <w:rPr>
-          <w:b/>
-          <w:bCs/>
-          <w:color w:val="EE0000"/>
+      <w:r>
+        <w:rPr>
+          <w:b/>
+          <w:bCs/>
+          <w:sz w:val="28"/>
+          <w:szCs w:val="28"/>
+        </w:rPr>
+        <w:t xml:space="preserve"> and</w:t>
+      </w:r>
+      <w:r>
+        <w:rPr>
+          <w:b/>
+          <w:bCs/>
+          <w:sz w:val="28"/>
+          <w:szCs w:val="28"/>
         </w:rPr>
         <w:t xml:space="preserve"> Answers</w:t>
       </w:r>
@@ -498,7 +327,6 @@
           <w:bCs/>
           <w:color w:val="EE0000"/>
         </w:rPr>
-        <w:lastRenderedPageBreak/>
         <w:t>How many vacation leaves am I entitled to?</w:t>
       </w:r>
     </w:p>
@@ -643,6 +471,7 @@
           <w:bCs/>
           <w:color w:val="EE0000"/>
         </w:rPr>
+        <w:lastRenderedPageBreak/>
         <w:t>What’s the difference between vacation leave and sick leave?</w:t>
       </w:r>
     </w:p>
@@ -850,242 +679,32 @@
         </w:rPr>
       </w:pPr>
     </w:p>
-    <w:p/>
-    <w:p>
-      <w:pPr>
-        <w:pStyle w:val="Heading2"/>
-      </w:pPr>
-      <w:r>
+    <w:p>
+      <w:pPr>
+        <w:rPr>
+          <w:b/>
+          <w:bCs/>
+          <w:sz w:val="28"/>
+          <w:szCs w:val="28"/>
+        </w:rPr>
+      </w:pPr>
+      <w:r>
+        <w:rPr>
+          <w:b/>
+          <w:bCs/>
+          <w:sz w:val="28"/>
+          <w:szCs w:val="28"/>
+        </w:rPr>
         <w:t>Filing and Approval Process</w:t>
       </w:r>
-    </w:p>
-    <w:p>
-      <w:pPr>
-        <w:pStyle w:val="ListParagraph"/>
-        <w:numPr>
-          <w:ilvl w:val="0"/>
-          <w:numId w:val="3"/>
-        </w:numPr>
-      </w:pPr>
-      <w:r>
-        <w:t>How do I file a leave request?</w:t>
-      </w:r>
-    </w:p>
-    <w:p>
-      <w:pPr>
-        <w:pStyle w:val="ListParagraph"/>
-        <w:numPr>
-          <w:ilvl w:val="0"/>
-          <w:numId w:val="3"/>
-        </w:numPr>
-        <w:rPr>
-          <w:color w:val="EE0000"/>
-        </w:rPr>
-      </w:pPr>
-      <w:r>
-        <w:rPr>
-          <w:color w:val="EE0000"/>
-        </w:rPr>
-        <w:t>Who approves my leave?</w:t>
-      </w:r>
-    </w:p>
-    <w:p>
-      <w:pPr>
-        <w:pStyle w:val="ListParagraph"/>
-        <w:numPr>
-          <w:ilvl w:val="0"/>
-          <w:numId w:val="3"/>
-        </w:numPr>
-        <w:rPr>
-          <w:color w:val="EE0000"/>
-        </w:rPr>
-      </w:pPr>
-      <w:r>
-        <w:rPr>
-          <w:color w:val="EE0000"/>
-        </w:rPr>
-        <w:t>Can I cancel a leave I already filed?</w:t>
-      </w:r>
-    </w:p>
-    <w:p>
-      <w:pPr>
-        <w:pStyle w:val="ListParagraph"/>
-        <w:numPr>
-          <w:ilvl w:val="0"/>
-          <w:numId w:val="3"/>
-        </w:numPr>
-        <w:rPr>
-          <w:color w:val="EE0000"/>
-        </w:rPr>
-      </w:pPr>
-      <w:r>
-        <w:rPr>
-          <w:color w:val="EE0000"/>
-        </w:rPr>
-        <w:t>What’s the minimum number of days before I can file a leave?</w:t>
-      </w:r>
-    </w:p>
-    <w:p>
-      <w:pPr>
-        <w:pStyle w:val="ListParagraph"/>
-        <w:numPr>
-          <w:ilvl w:val="0"/>
-          <w:numId w:val="3"/>
-        </w:numPr>
-        <w:rPr>
-          <w:color w:val="EE0000"/>
-        </w:rPr>
-      </w:pPr>
-      <w:r>
-        <w:rPr>
-          <w:color w:val="EE0000"/>
-        </w:rPr>
-        <w:t>Can I file an emergency leave on the same day?</w:t>
-      </w:r>
-    </w:p>
-    <w:p>
-      <w:pPr>
-        <w:pStyle w:val="ListParagraph"/>
-        <w:numPr>
-          <w:ilvl w:val="0"/>
-          <w:numId w:val="3"/>
-        </w:numPr>
-        <w:rPr>
-          <w:color w:val="EE0000"/>
-        </w:rPr>
-      </w:pPr>
-      <w:r>
-        <w:rPr>
-          <w:color w:val="EE0000"/>
-        </w:rPr>
-        <w:t>What documents do I need to file for a sick leave?</w:t>
-      </w:r>
-    </w:p>
-    <w:p>
-      <w:pPr>
-        <w:pStyle w:val="ListParagraph"/>
-        <w:numPr>
-          <w:ilvl w:val="0"/>
-          <w:numId w:val="3"/>
-        </w:numPr>
-      </w:pPr>
-      <w:r>
-        <w:lastRenderedPageBreak/>
-        <w:t>Can I file a leave using the HR system or do I need to email HR?</w:t>
-      </w:r>
-    </w:p>
-    <w:p>
-      <w:pPr>
-        <w:pStyle w:val="ListParagraph"/>
-        <w:numPr>
-          <w:ilvl w:val="0"/>
-          <w:numId w:val="3"/>
-        </w:numPr>
-        <w:rPr>
-          <w:color w:val="EE0000"/>
-        </w:rPr>
-      </w:pPr>
-      <w:r>
-        <w:rPr>
-          <w:color w:val="EE0000"/>
-        </w:rPr>
-        <w:t>Can my supervisor reject my leave request?</w:t>
-      </w:r>
-    </w:p>
-    <w:p>
-      <w:pPr>
-        <w:pStyle w:val="ListParagraph"/>
-        <w:numPr>
-          <w:ilvl w:val="0"/>
-          <w:numId w:val="3"/>
-        </w:numPr>
-      </w:pPr>
-      <w:r>
-        <w:t>Do I need to inform my team before I take a leave?</w:t>
-      </w:r>
-    </w:p>
-    <w:p>
-      <w:pPr>
-        <w:pStyle w:val="ListParagraph"/>
-        <w:numPr>
-          <w:ilvl w:val="0"/>
-          <w:numId w:val="3"/>
-        </w:numPr>
-        <w:rPr>
-          <w:color w:val="EE0000"/>
-        </w:rPr>
-      </w:pPr>
-      <w:r>
-        <w:rPr>
-          <w:color w:val="EE0000"/>
-        </w:rPr>
-        <w:t>Can I take a half-day leave?</w:t>
-      </w:r>
-    </w:p>
-    <w:p>
-      <w:pPr>
-        <w:pStyle w:val="ListParagraph"/>
-        <w:numPr>
-          <w:ilvl w:val="0"/>
-          <w:numId w:val="3"/>
-        </w:numPr>
-      </w:pPr>
-      <w:r>
-        <w:t>Can I file a leave retroactively if I forgot to file beforehand?</w:t>
-      </w:r>
-    </w:p>
-    <w:p>
-      <w:pPr>
-        <w:pStyle w:val="ListParagraph"/>
-        <w:numPr>
-          <w:ilvl w:val="0"/>
-          <w:numId w:val="3"/>
-        </w:numPr>
-      </w:pPr>
-      <w:r>
-        <w:t>How do I correct an error in my leave filing?</w:t>
-      </w:r>
-    </w:p>
-    <w:p>
-      <w:pPr>
-        <w:pStyle w:val="ListParagraph"/>
-        <w:numPr>
-          <w:ilvl w:val="0"/>
-          <w:numId w:val="3"/>
-        </w:numPr>
-        <w:rPr>
-          <w:color w:val="EE0000"/>
-        </w:rPr>
-      </w:pPr>
-      <w:r>
-        <w:rPr>
-          <w:color w:val="EE0000"/>
-        </w:rPr>
-        <w:t>Is there a limit to how many times I can file leave per month?</w:t>
-      </w:r>
-    </w:p>
-    <w:p>
-      <w:pPr>
-        <w:rPr>
-          <w:color w:val="EE0000"/>
-        </w:rPr>
-      </w:pPr>
-    </w:p>
-    <w:p>
-      <w:pPr>
-        <w:rPr>
-          <w:b/>
-          <w:bCs/>
-          <w:color w:val="EE0000"/>
-        </w:rPr>
-      </w:pPr>
-      <w:r>
-        <w:rPr>
-          <w:b/>
-          <w:bCs/>
-          <w:color w:val="EE0000"/>
-        </w:rPr>
-        <w:t>Filing and Approval Process</w:t>
+      <w:r>
+        <w:rPr>
+          <w:b/>
+          <w:bCs/>
+          <w:sz w:val="28"/>
+          <w:szCs w:val="28"/>
+        </w:rPr>
+        <w:t xml:space="preserve"> Questions and Answers</w:t>
       </w:r>
     </w:p>
     <w:p>
@@ -1370,6 +989,7 @@
           <w:bCs/>
           <w:color w:val="EE0000"/>
         </w:rPr>
+        <w:lastRenderedPageBreak/>
         <w:t>Can my supervisor reject my leave request?</w:t>
       </w:r>
     </w:p>
@@ -1514,7 +1134,6 @@
           <w:bCs/>
           <w:color w:val="EE0000"/>
         </w:rPr>
-        <w:lastRenderedPageBreak/>
         <w:t>How do I correct an error in my leave filing?</w:t>
       </w:r>
     </w:p>
@@ -1586,138 +1205,32 @@
         </w:rPr>
       </w:pPr>
     </w:p>
-    <w:p/>
-    <w:p>
-      <w:pPr>
-        <w:pStyle w:val="Heading2"/>
-      </w:pPr>
-      <w:r>
+    <w:p>
+      <w:pPr>
+        <w:rPr>
+          <w:b/>
+          <w:bCs/>
+          <w:sz w:val="28"/>
+          <w:szCs w:val="28"/>
+        </w:rPr>
+      </w:pPr>
+      <w:r>
+        <w:rPr>
+          <w:b/>
+          <w:bCs/>
+          <w:sz w:val="28"/>
+          <w:szCs w:val="28"/>
+        </w:rPr>
         <w:t>Sick Leave &amp; Emergency Leave</w:t>
       </w:r>
-    </w:p>
-    <w:p>
-      <w:pPr>
-        <w:pStyle w:val="ListParagraph"/>
-        <w:numPr>
-          <w:ilvl w:val="0"/>
-          <w:numId w:val="4"/>
-        </w:numPr>
-      </w:pPr>
-      <w:r>
-        <w:t>What’s the rule for sick leave?</w:t>
-      </w:r>
-    </w:p>
-    <w:p>
-      <w:pPr>
-        <w:pStyle w:val="ListParagraph"/>
-        <w:numPr>
-          <w:ilvl w:val="0"/>
-          <w:numId w:val="4"/>
-        </w:numPr>
-        <w:rPr>
-          <w:color w:val="EE0000"/>
-        </w:rPr>
-      </w:pPr>
-      <w:r>
-        <w:rPr>
-          <w:color w:val="EE0000"/>
-        </w:rPr>
-        <w:t>Do I need a medical certificate for sick leave?</w:t>
-      </w:r>
-    </w:p>
-    <w:p>
-      <w:pPr>
-        <w:pStyle w:val="ListParagraph"/>
-        <w:numPr>
-          <w:ilvl w:val="0"/>
-          <w:numId w:val="4"/>
-        </w:numPr>
-      </w:pPr>
-      <w:r>
-        <w:t>Can I use vacation leave if I get sick?</w:t>
-      </w:r>
-    </w:p>
-    <w:p>
-      <w:pPr>
-        <w:pStyle w:val="ListParagraph"/>
-        <w:numPr>
-          <w:ilvl w:val="0"/>
-          <w:numId w:val="4"/>
-        </w:numPr>
-        <w:rPr>
-          <w:color w:val="EE0000"/>
-        </w:rPr>
-      </w:pPr>
-      <w:r>
-        <w:rPr>
-          <w:color w:val="EE0000"/>
-        </w:rPr>
-        <w:t>What is considered an emergency leave?</w:t>
-      </w:r>
-    </w:p>
-    <w:p>
-      <w:pPr>
-        <w:pStyle w:val="ListParagraph"/>
-        <w:numPr>
-          <w:ilvl w:val="0"/>
-          <w:numId w:val="4"/>
-        </w:numPr>
-        <w:rPr>
-          <w:color w:val="EE0000"/>
-        </w:rPr>
-      </w:pPr>
-      <w:r>
-        <w:rPr>
-          <w:color w:val="EE0000"/>
-        </w:rPr>
-        <w:t>Can I file an emergency leave without prior notice?</w:t>
-      </w:r>
-    </w:p>
-    <w:p>
-      <w:pPr>
-        <w:pStyle w:val="ListParagraph"/>
-        <w:numPr>
-          <w:ilvl w:val="0"/>
-          <w:numId w:val="4"/>
-        </w:numPr>
-      </w:pPr>
-      <w:r>
-        <w:t>Will my sick leave be paid if I’m still under probation?</w:t>
-      </w:r>
-    </w:p>
-    <w:p>
-      <w:pPr>
-        <w:pStyle w:val="ListParagraph"/>
-        <w:numPr>
-          <w:ilvl w:val="0"/>
-          <w:numId w:val="4"/>
-        </w:numPr>
-        <w:rPr>
-          <w:color w:val="EE0000"/>
-        </w:rPr>
-      </w:pPr>
-      <w:r>
-        <w:rPr>
-          <w:color w:val="EE0000"/>
-        </w:rPr>
-        <w:t>How many sick leave days am I allowed per year?</w:t>
-      </w:r>
-    </w:p>
-    <w:p>
-      <w:pPr>
-        <w:rPr>
-          <w:b/>
-          <w:bCs/>
-          <w:color w:val="EE0000"/>
-        </w:rPr>
-      </w:pPr>
-      <w:r>
-        <w:rPr>
-          <w:b/>
-          <w:bCs/>
-          <w:color w:val="EE0000"/>
-        </w:rPr>
-        <w:t>Sick Leave &amp; Emergency Leave</w:t>
+      <w:r>
+        <w:rPr>
+          <w:b/>
+          <w:bCs/>
+          <w:sz w:val="28"/>
+          <w:szCs w:val="28"/>
+        </w:rPr>
+        <w:t xml:space="preserve"> Questions and Answers</w:t>
       </w:r>
     </w:p>
     <w:p>
@@ -1990,86 +1503,24 @@
     <w:p/>
     <w:p>
       <w:pPr>
-        <w:pStyle w:val="Heading2"/>
-      </w:pPr>
-      <w:r>
-        <w:lastRenderedPageBreak/>
+        <w:rPr>
+          <w:b/>
+          <w:bCs/>
+        </w:rPr>
+      </w:pPr>
+      <w:r>
+        <w:rPr>
+          <w:b/>
+          <w:bCs/>
+        </w:rPr>
         <w:t>Vacation Leave</w:t>
       </w:r>
-    </w:p>
-    <w:p>
-      <w:pPr>
-        <w:pStyle w:val="ListParagraph"/>
-        <w:numPr>
-          <w:ilvl w:val="0"/>
-          <w:numId w:val="5"/>
-        </w:numPr>
-        <w:rPr>
-          <w:color w:val="EE0000"/>
-        </w:rPr>
-      </w:pPr>
-      <w:r>
-        <w:rPr>
-          <w:color w:val="EE0000"/>
-        </w:rPr>
-        <w:t>How many vacation leaves do I get every year?</w:t>
-      </w:r>
-    </w:p>
-    <w:p>
-      <w:pPr>
-        <w:pStyle w:val="ListParagraph"/>
-        <w:numPr>
-          <w:ilvl w:val="0"/>
-          <w:numId w:val="5"/>
-        </w:numPr>
-        <w:rPr>
-          <w:color w:val="EE0000"/>
-        </w:rPr>
-      </w:pPr>
-      <w:r>
-        <w:rPr>
-          <w:color w:val="EE0000"/>
-        </w:rPr>
-        <w:t>Do I need to give advance notice for vacation leave?</w:t>
-      </w:r>
-    </w:p>
-    <w:p>
-      <w:pPr>
-        <w:pStyle w:val="ListParagraph"/>
-        <w:numPr>
-          <w:ilvl w:val="0"/>
-          <w:numId w:val="5"/>
-        </w:numPr>
-      </w:pPr>
-      <w:r>
-        <w:t>Can I use my vacation leave credits to extend a holiday?</w:t>
-      </w:r>
-    </w:p>
-    <w:p>
-      <w:pPr>
-        <w:pStyle w:val="ListParagraph"/>
-        <w:numPr>
-          <w:ilvl w:val="0"/>
-          <w:numId w:val="5"/>
-        </w:numPr>
-      </w:pPr>
-      <w:r>
-        <w:t>Can my vacation leave be denied?</w:t>
-      </w:r>
-    </w:p>
-    <w:p>
-      <w:pPr>
-        <w:rPr>
-          <w:b/>
-          <w:bCs/>
-        </w:rPr>
-      </w:pPr>
-      <w:r>
-        <w:rPr>
-          <w:b/>
-          <w:bCs/>
-        </w:rPr>
-        <w:t>Vacation Leave</w:t>
+      <w:r>
+        <w:rPr>
+          <w:b/>
+          <w:bCs/>
+        </w:rPr>
+        <w:t xml:space="preserve"> Questions and Answers</w:t>
       </w:r>
     </w:p>
     <w:p>
@@ -2179,158 +1630,30 @@
     <w:p/>
     <w:p>
       <w:pPr>
-        <w:pStyle w:val="ListParagraph"/>
-      </w:pPr>
-    </w:p>
-    <w:p>
-      <w:pPr>
-        <w:pStyle w:val="Heading2"/>
-      </w:pPr>
-      <w:r>
-        <w:t>Emergency  Leave</w:t>
-      </w:r>
-    </w:p>
-    <w:p>
-      <w:pPr>
-        <w:pStyle w:val="ListParagraph"/>
-        <w:numPr>
-          <w:ilvl w:val="0"/>
-          <w:numId w:val="9"/>
-        </w:numPr>
-      </w:pPr>
-      <w:r>
-        <w:t>What qualifies as an emergency for emergency leave?</w:t>
-      </w:r>
-    </w:p>
-    <w:p>
-      <w:pPr>
-        <w:pStyle w:val="ListParagraph"/>
-        <w:numPr>
-          <w:ilvl w:val="0"/>
-          <w:numId w:val="9"/>
-        </w:numPr>
-        <w:rPr>
-          <w:color w:val="EE0000"/>
-        </w:rPr>
-      </w:pPr>
-      <w:r>
-        <w:rPr>
-          <w:color w:val="EE0000"/>
-        </w:rPr>
-        <w:t>Do I need to provide proof for an emergency leave?</w:t>
-      </w:r>
-    </w:p>
-    <w:p>
-      <w:pPr>
-        <w:pStyle w:val="ListParagraph"/>
-        <w:numPr>
-          <w:ilvl w:val="0"/>
-          <w:numId w:val="9"/>
-        </w:numPr>
-        <w:rPr>
-          <w:color w:val="EE0000"/>
-        </w:rPr>
-      </w:pPr>
-      <w:r>
-        <w:rPr>
-          <w:color w:val="EE0000"/>
-        </w:rPr>
-        <w:t>Can HR reject my emergency leave?</w:t>
-      </w:r>
-    </w:p>
-    <w:p>
-      <w:pPr>
-        <w:pStyle w:val="ListParagraph"/>
-        <w:numPr>
-          <w:ilvl w:val="0"/>
-          <w:numId w:val="9"/>
-        </w:numPr>
-        <w:rPr>
-          <w:color w:val="EE0000"/>
-        </w:rPr>
-      </w:pPr>
-      <w:r>
-        <w:rPr>
-          <w:color w:val="EE0000"/>
-        </w:rPr>
-        <w:t>Is emergency leave deducted from vacation leave credits?</w:t>
-      </w:r>
-    </w:p>
-    <w:p>
-      <w:pPr>
-        <w:pStyle w:val="ListParagraph"/>
-        <w:numPr>
-          <w:ilvl w:val="0"/>
-          <w:numId w:val="9"/>
-        </w:numPr>
-      </w:pPr>
-      <w:r>
-        <w:t>Can I convert emergency leave into vacation leave?</w:t>
-      </w:r>
-    </w:p>
-    <w:p>
-      <w:pPr>
-        <w:pStyle w:val="ListParagraph"/>
-        <w:numPr>
-          <w:ilvl w:val="0"/>
-          <w:numId w:val="9"/>
-        </w:numPr>
-        <w:rPr>
-          <w:color w:val="EE0000"/>
-        </w:rPr>
-      </w:pPr>
-      <w:r>
-        <w:rPr>
-          <w:color w:val="EE0000"/>
-        </w:rPr>
-        <w:t>Can I take emergency leave for transportation issues?</w:t>
-      </w:r>
-    </w:p>
-    <w:p>
-      <w:pPr>
-        <w:pStyle w:val="ListParagraph"/>
-        <w:numPr>
-          <w:ilvl w:val="0"/>
-          <w:numId w:val="9"/>
-        </w:numPr>
-      </w:pPr>
-      <w:r>
-        <w:t>Do emergencies like floods or typhoons qualify for emergency leave?</w:t>
-      </w:r>
-    </w:p>
-    <w:p>
-      <w:pPr>
-        <w:pStyle w:val="ListParagraph"/>
-        <w:numPr>
-          <w:ilvl w:val="0"/>
-          <w:numId w:val="9"/>
-        </w:numPr>
-        <w:rPr>
-          <w:color w:val="EE0000"/>
-        </w:rPr>
-      </w:pPr>
-      <w:r>
-        <w:rPr>
-          <w:color w:val="EE0000"/>
-        </w:rPr>
-        <w:t>Can I file an emergency leave for a family matter?</w:t>
-      </w:r>
-    </w:p>
-    <w:p>
-      <w:pPr>
-        <w:rPr>
-          <w:b/>
-          <w:bCs/>
-          <w:color w:val="EE0000"/>
-        </w:rPr>
-      </w:pPr>
-      <w:r>
-        <w:rPr>
-          <w:b/>
-          <w:bCs/>
-          <w:color w:val="EE0000"/>
+        <w:rPr>
+          <w:b/>
+          <w:bCs/>
+          <w:sz w:val="28"/>
+          <w:szCs w:val="28"/>
+        </w:rPr>
+      </w:pPr>
+      <w:r>
+        <w:rPr>
+          <w:b/>
+          <w:bCs/>
+          <w:sz w:val="28"/>
+          <w:szCs w:val="28"/>
         </w:rPr>
         <w:t>Emergency Leave</w:t>
+      </w:r>
+      <w:r>
+        <w:rPr>
+          <w:b/>
+          <w:bCs/>
+          <w:sz w:val="28"/>
+          <w:szCs w:val="28"/>
+        </w:rPr>
+        <w:t xml:space="preserve"> Questions and Answers</w:t>
       </w:r>
     </w:p>
     <w:p>
@@ -2457,7 +1780,6 @@
           <w:bCs/>
           <w:color w:val="EE0000"/>
         </w:rPr>
-        <w:lastRenderedPageBreak/>
         <w:t>Is emergency leave deducted from vacation leave credits?</w:t>
       </w:r>
     </w:p>
@@ -2637,102 +1959,33 @@
         </w:rPr>
       </w:pPr>
     </w:p>
-    <w:p/>
-    <w:p>
-      <w:pPr>
-        <w:pStyle w:val="Heading2"/>
-      </w:pPr>
-      <w:r>
+    <w:p>
+      <w:pPr>
+        <w:rPr>
+          <w:b/>
+          <w:bCs/>
+          <w:sz w:val="28"/>
+          <w:szCs w:val="28"/>
+        </w:rPr>
+      </w:pPr>
+      <w:r>
+        <w:rPr>
+          <w:b/>
+          <w:bCs/>
+          <w:sz w:val="28"/>
+          <w:szCs w:val="28"/>
+        </w:rPr>
+        <w:lastRenderedPageBreak/>
         <w:t>Leave Credits and Pay</w:t>
       </w:r>
-    </w:p>
-    <w:p>
-      <w:pPr>
-        <w:pStyle w:val="ListParagraph"/>
-        <w:numPr>
-          <w:ilvl w:val="0"/>
-          <w:numId w:val="6"/>
-        </w:numPr>
-        <w:rPr>
-          <w:color w:val="EE0000"/>
-        </w:rPr>
-      </w:pPr>
-      <w:r>
-        <w:rPr>
-          <w:color w:val="EE0000"/>
-        </w:rPr>
-        <w:t>How is my leave pay computed?</w:t>
-      </w:r>
-    </w:p>
-    <w:p>
-      <w:pPr>
-        <w:pStyle w:val="ListParagraph"/>
-        <w:numPr>
-          <w:ilvl w:val="0"/>
-          <w:numId w:val="6"/>
-        </w:numPr>
-      </w:pPr>
-      <w:r>
-        <w:t>Do I get paid if I go on leave?</w:t>
-      </w:r>
-    </w:p>
-    <w:p>
-      <w:pPr>
-        <w:pStyle w:val="ListParagraph"/>
-        <w:numPr>
-          <w:ilvl w:val="0"/>
-          <w:numId w:val="6"/>
-        </w:numPr>
-      </w:pPr>
-      <w:r>
-        <w:t>What if I take a leave without pay?</w:t>
-      </w:r>
-    </w:p>
-    <w:p>
-      <w:pPr>
-        <w:pStyle w:val="ListParagraph"/>
-        <w:numPr>
-          <w:ilvl w:val="0"/>
-          <w:numId w:val="6"/>
-        </w:numPr>
-      </w:pPr>
-      <w:r>
-        <w:t>Can I file leave in advance even if I have no leave credits?</w:t>
-      </w:r>
-    </w:p>
-    <w:p>
-      <w:pPr>
-        <w:pStyle w:val="ListParagraph"/>
-        <w:numPr>
-          <w:ilvl w:val="0"/>
-          <w:numId w:val="6"/>
-        </w:numPr>
-        <w:rPr>
-          <w:color w:val="EE0000"/>
-        </w:rPr>
-      </w:pPr>
-      <w:r>
-        <w:rPr>
-          <w:color w:val="EE0000"/>
-        </w:rPr>
-        <w:t>Do leave credits accumulate monthly?</w:t>
-      </w:r>
-    </w:p>
-    <w:p>
-      <w:pPr>
-        <w:rPr>
-          <w:b/>
-          <w:bCs/>
-          <w:color w:val="EE0000"/>
-        </w:rPr>
-      </w:pPr>
-      <w:r>
-        <w:rPr>
-          <w:b/>
-          <w:bCs/>
-          <w:color w:val="EE0000"/>
-        </w:rPr>
-        <w:t>Leave Credits and Pay</w:t>
+      <w:r>
+        <w:rPr>
+          <w:b/>
+          <w:bCs/>
+          <w:sz w:val="28"/>
+          <w:szCs w:val="28"/>
+        </w:rPr>
+        <w:t xml:space="preserve"> Questions and Answers</w:t>
       </w:r>
     </w:p>
     <w:p>
@@ -2922,80 +2175,28 @@
         </w:rPr>
       </w:pPr>
     </w:p>
-    <w:p/>
-    <w:p>
-      <w:pPr>
-        <w:pStyle w:val="Heading2"/>
-      </w:pPr>
-      <w:r>
-        <w:t>Leave During Probation or Separation</w:t>
-      </w:r>
-    </w:p>
-    <w:p>
-      <w:pPr>
-        <w:pStyle w:val="ListParagraph"/>
-        <w:numPr>
-          <w:ilvl w:val="0"/>
-          <w:numId w:val="7"/>
-        </w:numPr>
-      </w:pPr>
-      <w:r>
-        <w:t>Can I use my leave while on probation?</w:t>
-      </w:r>
-    </w:p>
-    <w:p>
-      <w:pPr>
-        <w:pStyle w:val="ListParagraph"/>
-        <w:numPr>
-          <w:ilvl w:val="0"/>
-          <w:numId w:val="7"/>
-        </w:numPr>
-        <w:rPr>
-          <w:color w:val="EE0000"/>
-        </w:rPr>
-      </w:pPr>
-      <w:r>
-        <w:rPr>
-          <w:color w:val="EE0000"/>
-        </w:rPr>
-        <w:t>What happens to my leave credits if I resign?</w:t>
-      </w:r>
-    </w:p>
-    <w:p>
-      <w:pPr>
-        <w:pStyle w:val="ListParagraph"/>
-        <w:numPr>
-          <w:ilvl w:val="0"/>
-          <w:numId w:val="7"/>
-        </w:numPr>
-      </w:pPr>
-      <w:r>
-        <w:t>Will my leave credits be paid out when I leave the company?</w:t>
-      </w:r>
-    </w:p>
-    <w:p>
-      <w:pPr>
-        <w:pStyle w:val="ListParagraph"/>
-        <w:numPr>
-          <w:ilvl w:val="0"/>
-          <w:numId w:val="7"/>
-        </w:numPr>
-      </w:pPr>
-      <w:r>
-        <w:t>Can I file a leave before my last day of work?</w:t>
-      </w:r>
-    </w:p>
-    <w:p>
-      <w:pPr>
-        <w:rPr>
-          <w:b/>
-          <w:bCs/>
-        </w:rPr>
-      </w:pPr>
-      <w:r>
-        <w:rPr>
-          <w:b/>
-          <w:bCs/>
+    <w:p>
+      <w:pPr>
+        <w:rPr>
+          <w:color w:val="EE0000"/>
+        </w:rPr>
+      </w:pPr>
+    </w:p>
+    <w:p>
+      <w:pPr>
+        <w:rPr>
+          <w:b/>
+          <w:bCs/>
+          <w:sz w:val="28"/>
+          <w:szCs w:val="28"/>
+        </w:rPr>
+      </w:pPr>
+      <w:r>
+        <w:rPr>
+          <w:b/>
+          <w:bCs/>
+          <w:sz w:val="28"/>
+          <w:szCs w:val="28"/>
         </w:rPr>
         <w:t>Leave During Probation or Separation</w:t>
       </w:r>
@@ -3108,73 +2309,30 @@
     <w:p/>
     <w:p>
       <w:pPr>
-        <w:pStyle w:val="Heading2"/>
-      </w:pPr>
-      <w:r>
+        <w:rPr>
+          <w:b/>
+          <w:bCs/>
+          <w:sz w:val="28"/>
+          <w:szCs w:val="28"/>
+        </w:rPr>
+      </w:pPr>
+      <w:r>
+        <w:rPr>
+          <w:b/>
+          <w:bCs/>
+          <w:sz w:val="28"/>
+          <w:szCs w:val="28"/>
+        </w:rPr>
         <w:t>Policy Clarifications</w:t>
       </w:r>
-    </w:p>
-    <w:p>
-      <w:pPr>
-        <w:pStyle w:val="ListParagraph"/>
-        <w:numPr>
-          <w:ilvl w:val="0"/>
-          <w:numId w:val="8"/>
-        </w:numPr>
-      </w:pPr>
-      <w:r>
-        <w:t>Where can I check the company’s leave policy?</w:t>
-      </w:r>
-    </w:p>
-    <w:p>
-      <w:pPr>
-        <w:pStyle w:val="ListParagraph"/>
-        <w:numPr>
-          <w:ilvl w:val="0"/>
-          <w:numId w:val="8"/>
-        </w:numPr>
-      </w:pPr>
-      <w:r>
-        <w:t>Are holidays included in my leave days?</w:t>
-      </w:r>
-    </w:p>
-    <w:p>
-      <w:pPr>
-        <w:pStyle w:val="ListParagraph"/>
-        <w:numPr>
-          <w:ilvl w:val="0"/>
-          <w:numId w:val="8"/>
-        </w:numPr>
-      </w:pPr>
-      <w:r>
-        <w:t>Is there a limit to consecutive leave days?</w:t>
-      </w:r>
-    </w:p>
-    <w:p>
-      <w:pPr>
-        <w:pStyle w:val="ListParagraph"/>
-        <w:numPr>
-          <w:ilvl w:val="0"/>
-          <w:numId w:val="8"/>
-        </w:numPr>
-      </w:pPr>
-      <w:r>
-        <w:t>What’s the process if my leave overlaps with a holiday?</w:t>
-      </w:r>
-    </w:p>
-    <w:p>
-      <w:pPr>
-        <w:rPr>
-          <w:b/>
-          <w:bCs/>
-        </w:rPr>
-      </w:pPr>
-      <w:r>
-        <w:rPr>
-          <w:b/>
-          <w:bCs/>
-        </w:rPr>
-        <w:t>Policy Clarifications</w:t>
+      <w:r>
+        <w:rPr>
+          <w:b/>
+          <w:bCs/>
+          <w:sz w:val="28"/>
+          <w:szCs w:val="28"/>
+        </w:rPr>
+        <w:t xml:space="preserve"> Questions and Answers</w:t>
       </w:r>
     </w:p>
     <w:p>
@@ -3226,6 +2384,7 @@
         </w:numPr>
       </w:pPr>
       <w:r>
+        <w:lastRenderedPageBreak/>
         <w:t>No, official holidays do not count toward leave days.</w:t>
       </w:r>
     </w:p>
@@ -3290,6 +2449,9 @@
       <w:r>
         <w:t xml:space="preserve">HR Policies </w:t>
       </w:r>
+      <w:r>
+        <w:t>Questions and Answers</w:t>
+      </w:r>
     </w:p>
     <w:p>
       <w:pPr>
@@ -3352,14 +2514,16 @@
         <w:rPr>
           <w:b/>
           <w:bCs/>
-          <w:color w:val="EE0000"/>
-        </w:rPr>
-      </w:pPr>
-      <w:r>
-        <w:rPr>
-          <w:b/>
-          <w:bCs/>
-          <w:color w:val="EE0000"/>
+          <w:sz w:val="28"/>
+          <w:szCs w:val="28"/>
+        </w:rPr>
+      </w:pPr>
+      <w:r>
+        <w:rPr>
+          <w:b/>
+          <w:bCs/>
+          <w:sz w:val="28"/>
+          <w:szCs w:val="28"/>
         </w:rPr>
         <w:t>HR Policies – Compensation</w:t>
       </w:r>
@@ -3483,10 +2647,28 @@
     <w:p>
       <w:pPr>
         <w:pStyle w:val="Heading2"/>
-      </w:pPr>
-      <w:r>
+        <w:rPr>
+          <w:color w:val="auto"/>
+          <w:sz w:val="36"/>
+          <w:szCs w:val="36"/>
+        </w:rPr>
+      </w:pPr>
+      <w:r>
+        <w:rPr>
+          <w:color w:val="auto"/>
+          <w:sz w:val="36"/>
+          <w:szCs w:val="36"/>
+        </w:rPr>
         <w:t>Leave Management Policies</w:t>
       </w:r>
+      <w:r>
+        <w:rPr>
+          <w:color w:val="auto"/>
+          <w:sz w:val="36"/>
+          <w:szCs w:val="36"/>
+        </w:rPr>
+        <w:t xml:space="preserve"> Questions and Answers</w:t>
+      </w:r>
     </w:p>
     <w:p>
       <w:pPr>
@@ -3559,14 +2741,25 @@
         <w:rPr>
           <w:b/>
           <w:bCs/>
-          <w:color w:val="EE0000"/>
-        </w:rPr>
-      </w:pPr>
-      <w:r>
-        <w:rPr>
-          <w:b/>
-          <w:bCs/>
-          <w:color w:val="EE0000"/>
+          <w:sz w:val="28"/>
+          <w:szCs w:val="28"/>
+        </w:rPr>
+      </w:pPr>
+      <w:r>
+        <w:rPr>
+          <w:b/>
+          <w:bCs/>
+          <w:sz w:val="28"/>
+          <w:szCs w:val="28"/>
+        </w:rPr>
+        <w:t>L</w:t>
+      </w:r>
+      <w:r>
+        <w:rPr>
+          <w:b/>
+          <w:bCs/>
+          <w:sz w:val="28"/>
+          <w:szCs w:val="28"/>
         </w:rPr>
         <w:t>eave Management Policies</w:t>
       </w:r>
@@ -3623,6 +2816,7 @@
           <w:bCs/>
           <w:color w:val="EE0000"/>
         </w:rPr>
+        <w:lastRenderedPageBreak/>
         <w:t>What’s the rule for filing emergency leave?</w:t>
       </w:r>
     </w:p>
@@ -3712,7 +2906,6 @@
         <w:rPr>
           <w:color w:val="EE0000"/>
         </w:rPr>
-        <w:lastRenderedPageBreak/>
         <w:t>Official holidays are not counted against leave credits.</w:t>
       </w:r>
     </w:p>
@@ -3738,6 +2931,9 @@
       <w:r>
         <w:t xml:space="preserve"> </w:t>
       </w:r>
+      <w:r>
+        <w:t>Questions</w:t>
+      </w:r>
     </w:p>
     <w:p>
       <w:pPr>
@@ -3833,6 +3029,13 @@
           <w:bCs/>
         </w:rPr>
         <w:t>Attendance and Timekeeping</w:t>
+      </w:r>
+      <w:r>
+        <w:rPr>
+          <w:b/>
+          <w:bCs/>
+        </w:rPr>
+        <w:t xml:space="preserve"> Answers</w:t>
       </w:r>
     </w:p>
     <w:p>
@@ -7431,6 +6634,7 @@
   <w:style w:type="character" w:default="1" w:styleId="DefaultParagraphFont">
     <w:name w:val="Default Paragraph Font"/>
     <w:uiPriority w:val="1"/>
+    <w:semiHidden/>
     <w:unhideWhenUsed/>
   </w:style>
   <w:style w:type="table" w:default="1" w:styleId="TableNormal">
@@ -8071,26 +7275,6 @@
 </file>
 
 <file path=customXml/item1.xml><?xml version="1.0" encoding="utf-8"?>
-<p:properties xmlns:p="http://schemas.microsoft.com/office/2006/metadata/properties" xmlns:xsi="http://www.w3.org/2001/XMLSchema-instance" xmlns:pc="http://schemas.microsoft.com/office/infopath/2007/PartnerControls">
-  <documentManagement>
-    <TaxCatchAll xmlns="b265089a-e2ae-4a0b-8ad8-6129d8d1e8ac" xsi:nil="true"/>
-    <lcf76f155ced4ddcb4097134ff3c332f xmlns="280aaeff-5fb1-4850-aa74-a111345bcccd">
-      <Terms xmlns="http://schemas.microsoft.com/office/infopath/2007/PartnerControls"/>
-    </lcf76f155ced4ddcb4097134ff3c332f>
-  </documentManagement>
-</p:properties>
-</file>
-
-<file path=customXml/item2.xml><?xml version="1.0" encoding="utf-8"?>
-<?mso-contentType ?>
-<FormTemplates xmlns="http://schemas.microsoft.com/sharepoint/v3/contenttype/forms">
-  <Display>DocumentLibraryForm</Display>
-  <Edit>DocumentLibraryForm</Edit>
-  <New>DocumentLibraryForm</New>
-</FormTemplates>
-</file>
-
-<file path=customXml/item3.xml><?xml version="1.0" encoding="utf-8"?>
 <ct:contentTypeSchema xmlns:ct="http://schemas.microsoft.com/office/2006/metadata/contentType" xmlns:ma="http://schemas.microsoft.com/office/2006/metadata/properties/metaAttributes" ct:_="" ma:_="" ma:contentTypeName="Document" ma:contentTypeID="0x010100329F44070538E343B256F890D2D6797B" ma:contentTypeVersion="10" ma:contentTypeDescription="Create a new document." ma:contentTypeScope="" ma:versionID="2c015e2ea05bd99689c48b3fa9da3590">
   <xsd:schema xmlns:xsd="http://www.w3.org/2001/XMLSchema" xmlns:xs="http://www.w3.org/2001/XMLSchema" xmlns:p="http://schemas.microsoft.com/office/2006/metadata/properties" xmlns:ns2="280aaeff-5fb1-4850-aa74-a111345bcccd" xmlns:ns3="b265089a-e2ae-4a0b-8ad8-6129d8d1e8ac" targetNamespace="http://schemas.microsoft.com/office/2006/metadata/properties" ma:root="true" ma:fieldsID="c22ebce3b186a556745d8b457fce3307" ns2:_="" ns3:_="">
     <xsd:import namespace="280aaeff-5fb1-4850-aa74-a111345bcccd"/>
@@ -8279,26 +7463,27 @@
 </ct:contentTypeSchema>
 </file>
 
-<file path=customXml/itemProps1.xml><?xml version="1.0" encoding="utf-8"?>
-<ds:datastoreItem xmlns:ds="http://schemas.openxmlformats.org/officeDocument/2006/customXml" ds:itemID="{81F006B8-213A-4420-B4A4-5B6054435CFF}">
-  <ds:schemaRefs>
-    <ds:schemaRef ds:uri="http://schemas.microsoft.com/office/2006/metadata/properties"/>
-    <ds:schemaRef ds:uri="http://schemas.microsoft.com/office/infopath/2007/PartnerControls"/>
-    <ds:schemaRef ds:uri="b265089a-e2ae-4a0b-8ad8-6129d8d1e8ac"/>
-    <ds:schemaRef ds:uri="280aaeff-5fb1-4850-aa74-a111345bcccd"/>
-  </ds:schemaRefs>
-</ds:datastoreItem>
+<file path=customXml/item2.xml><?xml version="1.0" encoding="utf-8"?>
+<?mso-contentType ?>
+<FormTemplates xmlns="http://schemas.microsoft.com/sharepoint/v3/contenttype/forms">
+  <Display>DocumentLibraryForm</Display>
+  <Edit>DocumentLibraryForm</Edit>
+  <New>DocumentLibraryForm</New>
+</FormTemplates>
 </file>
 
-<file path=customXml/itemProps2.xml><?xml version="1.0" encoding="utf-8"?>
-<ds:datastoreItem xmlns:ds="http://schemas.openxmlformats.org/officeDocument/2006/customXml" ds:itemID="{05CA3DE0-8D50-4D35-ADCF-4E69ACAB3FF7}">
-  <ds:schemaRefs>
-    <ds:schemaRef ds:uri="http://schemas.microsoft.com/sharepoint/v3/contenttype/forms"/>
-  </ds:schemaRefs>
-</ds:datastoreItem>
+<file path=customXml/item3.xml><?xml version="1.0" encoding="utf-8"?>
+<p:properties xmlns:p="http://schemas.microsoft.com/office/2006/metadata/properties" xmlns:xsi="http://www.w3.org/2001/XMLSchema-instance" xmlns:pc="http://schemas.microsoft.com/office/infopath/2007/PartnerControls">
+  <documentManagement>
+    <TaxCatchAll xmlns="b265089a-e2ae-4a0b-8ad8-6129d8d1e8ac" xsi:nil="true"/>
+    <lcf76f155ced4ddcb4097134ff3c332f xmlns="280aaeff-5fb1-4850-aa74-a111345bcccd">
+      <Terms xmlns="http://schemas.microsoft.com/office/infopath/2007/PartnerControls"/>
+    </lcf76f155ced4ddcb4097134ff3c332f>
+  </documentManagement>
+</p:properties>
 </file>
 
-<file path=customXml/itemProps3.xml><?xml version="1.0" encoding="utf-8"?>
+<file path=customXml/itemProps1.xml><?xml version="1.0" encoding="utf-8"?>
 <ds:datastoreItem xmlns:ds="http://schemas.openxmlformats.org/officeDocument/2006/customXml" ds:itemID="{A9778E7F-E06C-4733-B783-928CC38AC0EA}">
   <ds:schemaRefs>
     <ds:schemaRef ds:uri="http://schemas.microsoft.com/office/2006/metadata/contentType"/>
@@ -8315,4 +7500,23 @@
     <ds:schemaRef ds:uri="http://schemas.microsoft.com/internal/obd"/>
   </ds:schemaRefs>
 </ds:datastoreItem>
+</file>
+
+<file path=customXml/itemProps2.xml><?xml version="1.0" encoding="utf-8"?>
+<ds:datastoreItem xmlns:ds="http://schemas.openxmlformats.org/officeDocument/2006/customXml" ds:itemID="{05CA3DE0-8D50-4D35-ADCF-4E69ACAB3FF7}">
+  <ds:schemaRefs>
+    <ds:schemaRef ds:uri="http://schemas.microsoft.com/sharepoint/v3/contenttype/forms"/>
+  </ds:schemaRefs>
+</ds:datastoreItem>
+</file>
+
+<file path=customXml/itemProps3.xml><?xml version="1.0" encoding="utf-8"?>
+<ds:datastoreItem xmlns:ds="http://schemas.openxmlformats.org/officeDocument/2006/customXml" ds:itemID="{81F006B8-213A-4420-B4A4-5B6054435CFF}">
+  <ds:schemaRefs>
+    <ds:schemaRef ds:uri="http://schemas.microsoft.com/office/2006/metadata/properties"/>
+    <ds:schemaRef ds:uri="http://schemas.microsoft.com/office/infopath/2007/PartnerControls"/>
+    <ds:schemaRef ds:uri="b265089a-e2ae-4a0b-8ad8-6129d8d1e8ac"/>
+    <ds:schemaRef ds:uri="280aaeff-5fb1-4850-aa74-a111345bcccd"/>
+  </ds:schemaRefs>
+</ds:datastoreItem>
 </file>
</xml_diff>